<commit_message>
thêm nọi dung cho doc
</commit_message>
<xml_diff>
--- a/Angular/angular_tutorial.docx
+++ b/Angular/angular_tutorial.docx
@@ -14389,29 +14389,94 @@
       <w:r>
         <w:t>https://stackblitz.com/edit/angular-onpush-cd-example?file=src%2Fapp%2Fapp.component.ts</w:t>
       </w:r>
+    </w:p>
+    <w:p>
+      <w:r>
+        <w:t>https://chungnguyen.xyz/posts/immutable-va-mutable-trong-javascript</w:t>
+      </w:r>
+    </w:p>
+    <w:p>
+      <w:pPr>
+        <w:shd w:val="clear" w:color="auto" w:fill="FFFFFF"/>
+        <w:spacing w:before="100" w:beforeAutospacing="1" w:after="100" w:afterAutospacing="1" w:line="240" w:lineRule="auto"/>
+        <w:rPr>
+          <w:rFonts w:ascii="Roboto" w:eastAsia="Times New Roman" w:hAnsi="Roboto" w:cs="Times New Roman"/>
+          <w:color w:val="333333"/>
+          <w:sz w:val="21"/>
+          <w:szCs w:val="21"/>
+        </w:rPr>
+      </w:pPr>
+    </w:p>
+    <w:p>
+      <w:pPr>
+        <w:pStyle w:val="Heading1"/>
+      </w:pPr>
+      <w:r>
+        <w:t>Ng-</w:t>
+      </w:r>
+    </w:p>
+    <w:p>
+      <w:pPr>
+        <w:pStyle w:val="Heading2"/>
+      </w:pPr>
+      <w:r>
+        <w:t>Ng-template</w:t>
+      </w:r>
+    </w:p>
+    <w:p>
+      <w:pPr>
+        <w:pStyle w:val="Heading3"/>
+        <w:rPr>
+          <w:rFonts w:eastAsia="Times New Roman"/>
+        </w:rPr>
+      </w:pPr>
+      <w:r>
+        <w:rPr>
+          <w:rFonts w:eastAsia="Times New Roman"/>
+        </w:rPr>
+        <w:t>*ngTemplateOutlet</w:t>
+      </w:r>
+    </w:p>
+    <w:p>
       <w:bookmarkStart w:id="0" w:name="_GoBack"/>
       <w:bookmarkEnd w:id="0"/>
     </w:p>
     <w:p>
-      <w:r>
-        <w:t>https://chungnguyen.xyz/posts/immutable-va-mutable-trong-javascript</w:t>
-      </w:r>
-    </w:p>
-    <w:p>
-      <w:pPr>
-        <w:pStyle w:val="Heading1"/>
+      <w:pPr>
+        <w:pStyle w:val="Heading2"/>
+      </w:pPr>
+      <w:r>
+        <w:lastRenderedPageBreak/>
+        <w:t>Ng-container</w:t>
+      </w:r>
+    </w:p>
+    <w:p>
+      <w:pPr>
+        <w:pStyle w:val="Heading2"/>
+      </w:pPr>
+      <w:r>
+        <w:t>Ng-content</w:t>
+      </w:r>
+    </w:p>
+    <w:p>
+      <w:pPr>
+        <w:pStyle w:val="Heading3"/>
       </w:pPr>
       <w:r>
         <w:t>select</w:t>
       </w:r>
     </w:p>
     <w:p>
+      <w:pPr>
+        <w:pStyle w:val="Heading3"/>
+      </w:pPr>
       <w:r>
         <w:t>tương tự như slot trong vuejs</w:t>
       </w:r>
     </w:p>
     <w:p>
       <w:pPr>
+        <w:pStyle w:val="Heading3"/>
         <w:rPr>
           <w:b/>
         </w:rPr>
@@ -14422,17 +14487,120 @@
         </w:rPr>
         <w:t xml:space="preserve">link tham khảo: </w:t>
       </w:r>
-      <w:r>
-        <w:rPr>
-          <w:b/>
-        </w:rPr>
-        <w:t>https://scotch.io/tutorials/angular-2-transclusion-using-ng-content</w:t>
-      </w:r>
-    </w:p>
-    <w:p>
-      <w:pPr>
-        <w:shd w:val="clear" w:color="auto" w:fill="FFFFFF"/>
-        <w:spacing w:before="100" w:beforeAutospacing="1" w:after="100" w:afterAutospacing="1" w:line="240" w:lineRule="auto"/>
+      <w:hyperlink r:id="rId28" w:history="1">
+        <w:r>
+          <w:rPr>
+            <w:rStyle w:val="Hyperlink"/>
+            <w:b/>
+          </w:rPr>
+          <w:t>https://scotch.io/tutorials/angular-2-transclusion-using-ng-content</w:t>
+        </w:r>
+      </w:hyperlink>
+    </w:p>
+    <w:p>
+      <w:pPr>
+        <w:pStyle w:val="Heading3"/>
+      </w:pPr>
+      <w:r>
+        <w:t>Ta dùng ng-content để xác dịnh vị trí đặt slot:</w:t>
+      </w:r>
+    </w:p>
+    <w:p>
+      <w:pPr>
+        <w:pStyle w:val="Heading3"/>
+      </w:pPr>
+      <w:r>
+        <w:t>component –form.componnet.html</w:t>
+      </w:r>
+    </w:p>
+    <w:p>
+      <w:pPr>
+        <w:pStyle w:val="Heading3"/>
+      </w:pPr>
+      <w:r>
+        <w:t>…</w:t>
+      </w:r>
+    </w:p>
+    <w:p>
+      <w:pPr>
+        <w:pStyle w:val="Heading3"/>
+      </w:pPr>
+      <w:r>
+        <w:t>&lt;ng-content select=”.slot-header”</w:t>
+      </w:r>
+    </w:p>
+    <w:p>
+      <w:pPr>
+        <w:pStyle w:val="Heading3"/>
+      </w:pPr>
+      <w:r>
+        <w:t>..</w:t>
+      </w:r>
+    </w:p>
+    <w:p>
+      <w:pPr>
+        <w:pStyle w:val="Heading3"/>
+      </w:pPr>
+      <w:r>
+        <w:t>Khi sử dụng component –form và thêm slot</w:t>
+      </w:r>
+    </w:p>
+    <w:p>
+      <w:pPr>
+        <w:pStyle w:val="Heading3"/>
+      </w:pPr>
+      <w:r>
+        <w:t>Component-edit.</w:t>
+      </w:r>
+      <w:r>
+        <w:t xml:space="preserve"> </w:t>
+      </w:r>
+      <w:r>
+        <w:t>componnet.html</w:t>
+      </w:r>
+    </w:p>
+    <w:p>
+      <w:pPr>
+        <w:pStyle w:val="Heading3"/>
+      </w:pPr>
+      <w:r>
+        <w:t>…</w:t>
+      </w:r>
+    </w:p>
+    <w:p>
+      <w:pPr>
+        <w:pStyle w:val="Heading3"/>
+      </w:pPr>
+      <w:r>
+        <w:t>&lt;component-form&gt;</w:t>
+      </w:r>
+    </w:p>
+    <w:p>
+      <w:pPr>
+        <w:pStyle w:val="Heading3"/>
+      </w:pPr>
+      <w:r>
+        <w:tab/>
+        <w:t>&lt;div class=”</w:t>
+      </w:r>
+      <w:r>
+        <w:t xml:space="preserve"> </w:t>
+      </w:r>
+      <w:r>
+        <w:t>slot-header” &gt;nội dung hiển thị&lt;/div&gt;</w:t>
+      </w:r>
+    </w:p>
+    <w:p>
+      <w:pPr>
+        <w:pStyle w:val="Heading3"/>
+      </w:pPr>
+      <w:r>
+        <w:t>&lt;/componnet.html&gt;</w:t>
+      </w:r>
+    </w:p>
+    <w:p>
+      <w:pPr>
+        <w:pStyle w:val="Heading3"/>
         <w:rPr>
           <w:rFonts w:ascii="Roboto" w:eastAsia="Times New Roman" w:hAnsi="Roboto" w:cs="Times New Roman"/>
           <w:color w:val="333333"/>
@@ -14440,26 +14608,11 @@
           <w:szCs w:val="21"/>
         </w:rPr>
       </w:pPr>
-    </w:p>
-    <w:p>
-      <w:pPr>
-        <w:shd w:val="clear" w:color="auto" w:fill="FFFFFF"/>
-        <w:spacing w:before="100" w:beforeAutospacing="1" w:after="100" w:afterAutospacing="1" w:line="240" w:lineRule="auto"/>
-        <w:rPr>
-          <w:rFonts w:ascii="Roboto" w:eastAsia="Times New Roman" w:hAnsi="Roboto" w:cs="Times New Roman"/>
-          <w:color w:val="333333"/>
-          <w:sz w:val="21"/>
-          <w:szCs w:val="21"/>
-        </w:rPr>
-      </w:pPr>
-    </w:p>
-    <w:p>
-      <w:pPr>
-        <w:rPr>
-          <w:rFonts w:asciiTheme="majorHAnsi" w:hAnsiTheme="majorHAnsi" w:cstheme="majorHAnsi"/>
-        </w:rPr>
-      </w:pPr>
-    </w:p>
+      <w:r>
+        <w:t>…</w:t>
+      </w:r>
+    </w:p>
+    <w:p/>
     <w:p/>
     <w:sectPr>
       <w:pgSz w:w="12240" w:h="15840"/>
@@ -14700,6 +14853,119 @@
     </w:lvl>
   </w:abstractNum>
   <w:abstractNum w:abstractNumId="2" w15:restartNumberingAfterBreak="0">
+    <w:nsid w:val="281B4B83"/>
+    <w:multiLevelType w:val="multilevel"/>
+    <w:tmpl w:val="3370D8F0"/>
+    <w:lvl w:ilvl="0">
+      <w:start w:val="4"/>
+      <w:numFmt w:val="decimal"/>
+      <w:lvlText w:val="%1."/>
+      <w:lvlJc w:val="left"/>
+      <w:pPr>
+        <w:tabs>
+          <w:tab w:val="num" w:pos="720"/>
+        </w:tabs>
+        <w:ind w:left="720" w:hanging="360"/>
+      </w:pPr>
+    </w:lvl>
+    <w:lvl w:ilvl="1" w:tentative="1">
+      <w:start w:val="1"/>
+      <w:numFmt w:val="decimal"/>
+      <w:lvlText w:val="%2."/>
+      <w:lvlJc w:val="left"/>
+      <w:pPr>
+        <w:tabs>
+          <w:tab w:val="num" w:pos="1440"/>
+        </w:tabs>
+        <w:ind w:left="1440" w:hanging="360"/>
+      </w:pPr>
+    </w:lvl>
+    <w:lvl w:ilvl="2" w:tentative="1">
+      <w:start w:val="1"/>
+      <w:numFmt w:val="decimal"/>
+      <w:lvlText w:val="%3."/>
+      <w:lvlJc w:val="left"/>
+      <w:pPr>
+        <w:tabs>
+          <w:tab w:val="num" w:pos="2160"/>
+        </w:tabs>
+        <w:ind w:left="2160" w:hanging="360"/>
+      </w:pPr>
+    </w:lvl>
+    <w:lvl w:ilvl="3" w:tentative="1">
+      <w:start w:val="1"/>
+      <w:numFmt w:val="decimal"/>
+      <w:lvlText w:val="%4."/>
+      <w:lvlJc w:val="left"/>
+      <w:pPr>
+        <w:tabs>
+          <w:tab w:val="num" w:pos="2880"/>
+        </w:tabs>
+        <w:ind w:left="2880" w:hanging="360"/>
+      </w:pPr>
+    </w:lvl>
+    <w:lvl w:ilvl="4" w:tentative="1">
+      <w:start w:val="1"/>
+      <w:numFmt w:val="decimal"/>
+      <w:lvlText w:val="%5."/>
+      <w:lvlJc w:val="left"/>
+      <w:pPr>
+        <w:tabs>
+          <w:tab w:val="num" w:pos="3600"/>
+        </w:tabs>
+        <w:ind w:left="3600" w:hanging="360"/>
+      </w:pPr>
+    </w:lvl>
+    <w:lvl w:ilvl="5" w:tentative="1">
+      <w:start w:val="1"/>
+      <w:numFmt w:val="decimal"/>
+      <w:lvlText w:val="%6."/>
+      <w:lvlJc w:val="left"/>
+      <w:pPr>
+        <w:tabs>
+          <w:tab w:val="num" w:pos="4320"/>
+        </w:tabs>
+        <w:ind w:left="4320" w:hanging="360"/>
+      </w:pPr>
+    </w:lvl>
+    <w:lvl w:ilvl="6" w:tentative="1">
+      <w:start w:val="1"/>
+      <w:numFmt w:val="decimal"/>
+      <w:lvlText w:val="%7."/>
+      <w:lvlJc w:val="left"/>
+      <w:pPr>
+        <w:tabs>
+          <w:tab w:val="num" w:pos="5040"/>
+        </w:tabs>
+        <w:ind w:left="5040" w:hanging="360"/>
+      </w:pPr>
+    </w:lvl>
+    <w:lvl w:ilvl="7" w:tentative="1">
+      <w:start w:val="1"/>
+      <w:numFmt w:val="decimal"/>
+      <w:lvlText w:val="%8."/>
+      <w:lvlJc w:val="left"/>
+      <w:pPr>
+        <w:tabs>
+          <w:tab w:val="num" w:pos="5760"/>
+        </w:tabs>
+        <w:ind w:left="5760" w:hanging="360"/>
+      </w:pPr>
+    </w:lvl>
+    <w:lvl w:ilvl="8" w:tentative="1">
+      <w:start w:val="1"/>
+      <w:numFmt w:val="decimal"/>
+      <w:lvlText w:val="%9."/>
+      <w:lvlJc w:val="left"/>
+      <w:pPr>
+        <w:tabs>
+          <w:tab w:val="num" w:pos="6480"/>
+        </w:tabs>
+        <w:ind w:left="6480" w:hanging="360"/>
+      </w:pPr>
+    </w:lvl>
+  </w:abstractNum>
+  <w:abstractNum w:abstractNumId="3" w15:restartNumberingAfterBreak="0">
     <w:nsid w:val="3721268D"/>
     <w:multiLevelType w:val="hybridMultilevel"/>
     <w:tmpl w:val="764A6D68"/>
@@ -14812,7 +15078,7 @@
       </w:rPr>
     </w:lvl>
   </w:abstractNum>
-  <w:abstractNum w:abstractNumId="3" w15:restartNumberingAfterBreak="0">
+  <w:abstractNum w:abstractNumId="4" w15:restartNumberingAfterBreak="0">
     <w:nsid w:val="618F6A95"/>
     <w:multiLevelType w:val="multilevel"/>
     <w:tmpl w:val="38545CD4"/>
@@ -14968,10 +15234,13 @@
     <w:abstractNumId w:val="1"/>
   </w:num>
   <w:num w:numId="3">
-    <w:abstractNumId w:val="2"/>
+    <w:abstractNumId w:val="3"/>
   </w:num>
   <w:num w:numId="4">
-    <w:abstractNumId w:val="3"/>
+    <w:abstractNumId w:val="4"/>
+  </w:num>
+  <w:num w:numId="5">
+    <w:abstractNumId w:val="2"/>
   </w:num>
 </w:numbering>
 </file>
@@ -16041,7 +16310,7 @@
 </file>
 
 <file path=customXml/itemProps1.xml><?xml version="1.0" encoding="utf-8"?>
-<ds:datastoreItem xmlns:ds="http://schemas.openxmlformats.org/officeDocument/2006/customXml" ds:itemID="{4763582C-5D3A-4109-AFAC-61B6919F812A}">
+<ds:datastoreItem xmlns:ds="http://schemas.openxmlformats.org/officeDocument/2006/customXml" ds:itemID="{1AFDF859-0059-4D4B-AD46-C605C61013A6}">
   <ds:schemaRefs>
     <ds:schemaRef ds:uri="http://schemas.openxmlformats.org/officeDocument/2006/bibliography"/>
   </ds:schemaRefs>

</xml_diff>